<commit_message>
refactor: update network security document structure and enhance content clarity
</commit_message>
<xml_diff>
--- a/ecsmop/security/network security.docx
+++ b/ecsmop/security/network security.docx
@@ -246,7 +246,7 @@
           <w:r>
             <w:fldChar w:fldCharType="separate"/>
           </w:r>
-          <w:hyperlink w:anchor="_Toc192714843" w:history="1">
+          <w:hyperlink w:anchor="_Toc192715989" w:history="1">
             <w:r>
               <w:rPr>
                 <w:rStyle w:val="Hyperlink"/>
@@ -274,7 +274,7 @@
                 <w:noProof/>
                 <w:webHidden/>
               </w:rPr>
-              <w:instrText xml:space="preserve"> PAGEREF _Toc192714843 \h </w:instrText>
+              <w:instrText xml:space="preserve"> PAGEREF _Toc192715989 \h </w:instrText>
             </w:r>
             <w:r>
               <w:rPr>
@@ -317,7 +317,7 @@
               <w:lang/>
             </w:rPr>
           </w:pPr>
-          <w:hyperlink w:anchor="_Toc192714844" w:history="1">
+          <w:hyperlink w:anchor="_Toc192715990" w:history="1">
             <w:r>
               <w:rPr>
                 <w:rStyle w:val="Hyperlink"/>
@@ -345,7 +345,7 @@
                 <w:noProof/>
                 <w:webHidden/>
               </w:rPr>
-              <w:instrText xml:space="preserve"> PAGEREF _Toc192714844 \h </w:instrText>
+              <w:instrText xml:space="preserve"> PAGEREF _Toc192715990 \h </w:instrText>
             </w:r>
             <w:r>
               <w:rPr>
@@ -365,7 +365,7 @@
                 <w:noProof/>
                 <w:webHidden/>
               </w:rPr>
-              <w:t>5</w:t>
+              <w:t>6</w:t>
             </w:r>
             <w:r>
               <w:rPr>
@@ -388,7 +388,7 @@
               <w:lang/>
             </w:rPr>
           </w:pPr>
-          <w:hyperlink w:anchor="_Toc192714845" w:history="1">
+          <w:hyperlink w:anchor="_Toc192715991" w:history="1">
             <w:r>
               <w:rPr>
                 <w:rStyle w:val="Hyperlink"/>
@@ -415,7 +415,7 @@
                 <w:noProof/>
                 <w:webHidden/>
               </w:rPr>
-              <w:instrText xml:space="preserve"> PAGEREF _Toc192714845 \h </w:instrText>
+              <w:instrText xml:space="preserve"> PAGEREF _Toc192715991 \h </w:instrText>
             </w:r>
             <w:r>
               <w:rPr>
@@ -435,7 +435,7 @@
                 <w:noProof/>
                 <w:webHidden/>
               </w:rPr>
-              <w:t>5</w:t>
+              <w:t>6</w:t>
             </w:r>
             <w:r>
               <w:rPr>
@@ -458,7 +458,7 @@
               <w:lang/>
             </w:rPr>
           </w:pPr>
-          <w:hyperlink w:anchor="_Toc192714846" w:history="1">
+          <w:hyperlink w:anchor="_Toc192715992" w:history="1">
             <w:r>
               <w:rPr>
                 <w:rStyle w:val="Hyperlink"/>
@@ -485,7 +485,7 @@
                 <w:noProof/>
                 <w:webHidden/>
               </w:rPr>
-              <w:instrText xml:space="preserve"> PAGEREF _Toc192714846 \h </w:instrText>
+              <w:instrText xml:space="preserve"> PAGEREF _Toc192715992 \h </w:instrText>
             </w:r>
             <w:r>
               <w:rPr>
@@ -505,7 +505,7 @@
                 <w:noProof/>
                 <w:webHidden/>
               </w:rPr>
-              <w:t>7</w:t>
+              <w:t>8</w:t>
             </w:r>
             <w:r>
               <w:rPr>
@@ -528,13 +528,84 @@
               <w:lang/>
             </w:rPr>
           </w:pPr>
-          <w:hyperlink w:anchor="_Toc192714847" w:history="1">
+          <w:hyperlink w:anchor="_Toc192715993" w:history="1">
             <w:r>
               <w:rPr>
                 <w:rStyle w:val="Hyperlink"/>
                 <w:noProof/>
                 <w:lang w:val="en-GB"/>
               </w:rPr>
+              <w:t>Network Access</w:t>
+            </w:r>
+            <w:r>
+              <w:rPr>
+                <w:noProof/>
+                <w:webHidden/>
+              </w:rPr>
+              <w:tab/>
+            </w:r>
+            <w:r>
+              <w:rPr>
+                <w:noProof/>
+                <w:webHidden/>
+              </w:rPr>
+              <w:fldChar w:fldCharType="begin"/>
+            </w:r>
+            <w:r>
+              <w:rPr>
+                <w:noProof/>
+                <w:webHidden/>
+              </w:rPr>
+              <w:instrText xml:space="preserve"> PAGEREF _Toc192715993 \h </w:instrText>
+            </w:r>
+            <w:r>
+              <w:rPr>
+                <w:noProof/>
+                <w:webHidden/>
+              </w:rPr>
+            </w:r>
+            <w:r>
+              <w:rPr>
+                <w:noProof/>
+                <w:webHidden/>
+              </w:rPr>
+              <w:fldChar w:fldCharType="separate"/>
+            </w:r>
+            <w:r>
+              <w:rPr>
+                <w:noProof/>
+                <w:webHidden/>
+              </w:rPr>
+              <w:t>8</w:t>
+            </w:r>
+            <w:r>
+              <w:rPr>
+                <w:noProof/>
+                <w:webHidden/>
+              </w:rPr>
+              <w:fldChar w:fldCharType="end"/>
+            </w:r>
+          </w:hyperlink>
+        </w:p>
+        <w:p>
+          <w:pPr>
+            <w:pStyle w:val="TOC3"/>
+            <w:tabs>
+              <w:tab w:val="right" w:leader="dot" w:pos="9016"/>
+            </w:tabs>
+            <w:rPr>
+              <w:rFonts w:eastAsiaTheme="minorEastAsia"/>
+              <w:noProof/>
+              <w:lang/>
+            </w:rPr>
+          </w:pPr>
+          <w:hyperlink w:anchor="_Toc192715994" w:history="1">
+            <w:r>
+              <w:rPr>
+                <w:rStyle w:val="Hyperlink"/>
+                <w:noProof/>
+                <w:lang w:val="en-GB"/>
+              </w:rPr>
               <w:t>Remote Access</w:t>
             </w:r>
             <w:r>
@@ -556,7 +627,7 @@
                 <w:noProof/>
                 <w:webHidden/>
               </w:rPr>
-              <w:instrText xml:space="preserve"> PAGEREF _Toc192714847 \h </w:instrText>
+              <w:instrText xml:space="preserve"> PAGEREF _Toc192715994 \h </w:instrText>
             </w:r>
             <w:r>
               <w:rPr>
@@ -576,7 +647,77 @@
                 <w:noProof/>
                 <w:webHidden/>
               </w:rPr>
-              <w:t>8</w:t>
+              <w:t>9</w:t>
+            </w:r>
+            <w:r>
+              <w:rPr>
+                <w:noProof/>
+                <w:webHidden/>
+              </w:rPr>
+              <w:fldChar w:fldCharType="end"/>
+            </w:r>
+          </w:hyperlink>
+        </w:p>
+        <w:p>
+          <w:pPr>
+            <w:pStyle w:val="TOC3"/>
+            <w:tabs>
+              <w:tab w:val="right" w:leader="dot" w:pos="9016"/>
+            </w:tabs>
+            <w:rPr>
+              <w:rFonts w:eastAsiaTheme="minorEastAsia"/>
+              <w:noProof/>
+              <w:lang/>
+            </w:rPr>
+          </w:pPr>
+          <w:hyperlink w:anchor="_Toc192715995" w:history="1">
+            <w:r>
+              <w:rPr>
+                <w:rStyle w:val="Hyperlink"/>
+                <w:noProof/>
+              </w:rPr>
+              <w:t>2.3.1.5 Restricted data flow</w:t>
+            </w:r>
+            <w:r>
+              <w:rPr>
+                <w:noProof/>
+                <w:webHidden/>
+              </w:rPr>
+              <w:tab/>
+            </w:r>
+            <w:r>
+              <w:rPr>
+                <w:noProof/>
+                <w:webHidden/>
+              </w:rPr>
+              <w:fldChar w:fldCharType="begin"/>
+            </w:r>
+            <w:r>
+              <w:rPr>
+                <w:noProof/>
+                <w:webHidden/>
+              </w:rPr>
+              <w:instrText xml:space="preserve"> PAGEREF _Toc192715995 \h </w:instrText>
+            </w:r>
+            <w:r>
+              <w:rPr>
+                <w:noProof/>
+                <w:webHidden/>
+              </w:rPr>
+            </w:r>
+            <w:r>
+              <w:rPr>
+                <w:noProof/>
+                <w:webHidden/>
+              </w:rPr>
+              <w:fldChar w:fldCharType="separate"/>
+            </w:r>
+            <w:r>
+              <w:rPr>
+                <w:noProof/>
+                <w:webHidden/>
+              </w:rPr>
+              <w:t>9</w:t>
             </w:r>
             <w:r>
               <w:rPr>
@@ -599,7 +740,7 @@
               <w:lang/>
             </w:rPr>
           </w:pPr>
-          <w:hyperlink w:anchor="_Toc192714848" w:history="1">
+          <w:hyperlink w:anchor="_Toc192715996" w:history="1">
             <w:r>
               <w:rPr>
                 <w:rStyle w:val="Hyperlink"/>
@@ -626,7 +767,7 @@
                 <w:noProof/>
                 <w:webHidden/>
               </w:rPr>
-              <w:instrText xml:space="preserve"> PAGEREF _Toc192714848 \h </w:instrText>
+              <w:instrText xml:space="preserve"> PAGEREF _Toc192715996 \h </w:instrText>
             </w:r>
             <w:r>
               <w:rPr>
@@ -646,7 +787,7 @@
                 <w:noProof/>
                 <w:webHidden/>
               </w:rPr>
-              <w:t>12</w:t>
+              <w:t>13</w:t>
             </w:r>
             <w:r>
               <w:rPr>
@@ -669,7 +810,7 @@
               <w:lang/>
             </w:rPr>
           </w:pPr>
-          <w:hyperlink w:anchor="_Toc192714849" w:history="1">
+          <w:hyperlink w:anchor="_Toc192715997" w:history="1">
             <w:r>
               <w:rPr>
                 <w:rStyle w:val="Hyperlink"/>
@@ -697,7 +838,7 @@
                 <w:noProof/>
                 <w:webHidden/>
               </w:rPr>
-              <w:instrText xml:space="preserve"> PAGEREF _Toc192714849 \h </w:instrText>
+              <w:instrText xml:space="preserve"> PAGEREF _Toc192715997 \h </w:instrText>
             </w:r>
             <w:r>
               <w:rPr>
@@ -717,7 +858,7 @@
                 <w:noProof/>
                 <w:webHidden/>
               </w:rPr>
-              <w:t>14</w:t>
+              <w:t>15</w:t>
             </w:r>
             <w:r>
               <w:rPr>
@@ -740,7 +881,7 @@
               <w:lang/>
             </w:rPr>
           </w:pPr>
-          <w:hyperlink w:anchor="_Toc192714850" w:history="1">
+          <w:hyperlink w:anchor="_Toc192715998" w:history="1">
             <w:r>
               <w:rPr>
                 <w:rStyle w:val="Hyperlink"/>
@@ -767,7 +908,7 @@
                 <w:noProof/>
                 <w:webHidden/>
               </w:rPr>
-              <w:instrText xml:space="preserve"> PAGEREF _Toc192714850 \h </w:instrText>
+              <w:instrText xml:space="preserve"> PAGEREF _Toc192715998 \h </w:instrText>
             </w:r>
             <w:r>
               <w:rPr>
@@ -787,7 +928,7 @@
                 <w:noProof/>
                 <w:webHidden/>
               </w:rPr>
-              <w:t>14</w:t>
+              <w:t>15</w:t>
             </w:r>
             <w:r>
               <w:rPr>
@@ -810,7 +951,7 @@
               <w:lang/>
             </w:rPr>
           </w:pPr>
-          <w:hyperlink w:anchor="_Toc192714851" w:history="1">
+          <w:hyperlink w:anchor="_Toc192715999" w:history="1">
             <w:r>
               <w:rPr>
                 <w:rStyle w:val="Hyperlink"/>
@@ -837,7 +978,7 @@
                 <w:noProof/>
                 <w:webHidden/>
               </w:rPr>
-              <w:instrText xml:space="preserve"> PAGEREF _Toc192714851 \h </w:instrText>
+              <w:instrText xml:space="preserve"> PAGEREF _Toc192715999 \h </w:instrText>
             </w:r>
             <w:r>
               <w:rPr>
@@ -857,7 +998,7 @@
                 <w:noProof/>
                 <w:webHidden/>
               </w:rPr>
-              <w:t>15</w:t>
+              <w:t>16</w:t>
             </w:r>
             <w:r>
               <w:rPr>
@@ -880,7 +1021,7 @@
               <w:lang/>
             </w:rPr>
           </w:pPr>
-          <w:hyperlink w:anchor="_Toc192714852" w:history="1">
+          <w:hyperlink w:anchor="_Toc192716000" w:history="1">
             <w:r>
               <w:rPr>
                 <w:rStyle w:val="Hyperlink"/>
@@ -892,7 +1033,7 @@
               <w:rPr>
                 <w:rStyle w:val="Hyperlink"/>
                 <w:noProof/>
-                <w:lang w:val="da-DK"/>
+                <w:lang w:val="en-GB"/>
               </w:rPr>
               <w:t xml:space="preserve">.0 </w:t>
             </w:r>
@@ -922,7 +1063,7 @@
                 <w:noProof/>
                 <w:webHidden/>
               </w:rPr>
-              <w:instrText xml:space="preserve"> PAGEREF _Toc192714852 \h </w:instrText>
+              <w:instrText xml:space="preserve"> PAGEREF _Toc192716000 \h </w:instrText>
             </w:r>
             <w:r>
               <w:rPr>
@@ -942,7 +1083,7 @@
                 <w:noProof/>
                 <w:webHidden/>
               </w:rPr>
-              <w:t>15</w:t>
+              <w:t>16</w:t>
             </w:r>
             <w:r>
               <w:rPr>
@@ -965,7 +1106,7 @@
               <w:lang/>
             </w:rPr>
           </w:pPr>
-          <w:hyperlink w:anchor="_Toc192714853" w:history="1">
+          <w:hyperlink w:anchor="_Toc192716001" w:history="1">
             <w:r>
               <w:rPr>
                 <w:rStyle w:val="Hyperlink"/>
@@ -992,7 +1133,7 @@
                 <w:noProof/>
                 <w:webHidden/>
               </w:rPr>
-              <w:instrText xml:space="preserve"> PAGEREF _Toc192714853 \h </w:instrText>
+              <w:instrText xml:space="preserve"> PAGEREF _Toc192716001 \h </w:instrText>
             </w:r>
             <w:r>
               <w:rPr>
@@ -1012,7 +1153,7 @@
                 <w:noProof/>
                 <w:webHidden/>
               </w:rPr>
-              <w:t>15</w:t>
+              <w:t>16</w:t>
             </w:r>
             <w:r>
               <w:rPr>
@@ -1062,7 +1203,7 @@
           <w:lang w:val="en-GB"/>
         </w:rPr>
       </w:pPr>
-      <w:bookmarkStart w:id="0" w:name="_Toc192714843"/>
+      <w:bookmarkStart w:id="0" w:name="_Toc192715989"/>
       <w:r>
         <w:rPr>
           <w:lang w:val="en-GB"/>
@@ -1076,853 +1217,6 @@
         <w:t>ntroduction</w:t>
       </w:r>
       <w:bookmarkEnd w:id="0"/>
-    </w:p>
-    <w:p>
-      <w:pPr>
-        <w:rPr>
-          <w:lang w:val="en-GB"/>
-        </w:rPr>
-      </w:pPr>
-    </w:p>
-    <w:p>
-      <w:r>
-        <w:t>The IAC 27 notation outlines specific cybersecurity requirements for vessel networks, focusing on the following areas:</w:t>
-      </w:r>
-    </w:p>
-    <w:p>
-      <w:pPr>
-        <w:numPr>
-          <w:ilvl w:val="0"/>
-          <w:numId w:val="3"/>
-        </w:numPr>
-      </w:pPr>
-      <w:r>
-        <w:rPr>
-          <w:b/>
-          <w:bCs/>
-        </w:rPr>
-        <w:t>Risk Assessment and Management:</w:t>
-      </w:r>
-    </w:p>
-    <w:p>
-      <w:pPr>
-        <w:numPr>
-          <w:ilvl w:val="1"/>
-          <w:numId w:val="3"/>
-        </w:numPr>
-      </w:pPr>
-      <w:r>
-        <w:t>Conduct a thorough cybersecurity risk assessment to identify vulnerabilities, threats, and potential impacts on vessel operations.</w:t>
-      </w:r>
-    </w:p>
-    <w:p>
-      <w:pPr>
-        <w:numPr>
-          <w:ilvl w:val="1"/>
-          <w:numId w:val="3"/>
-        </w:numPr>
-      </w:pPr>
-      <w:r>
-        <w:t>Develop a risk management plan to mitigate identified risks.</w:t>
-      </w:r>
-    </w:p>
-    <w:p>
-      <w:pPr>
-        <w:numPr>
-          <w:ilvl w:val="0"/>
-          <w:numId w:val="3"/>
-        </w:numPr>
-      </w:pPr>
-      <w:r>
-        <w:rPr>
-          <w:b/>
-          <w:bCs/>
-        </w:rPr>
-        <w:t>Network Segmentation:</w:t>
-      </w:r>
-    </w:p>
-    <w:p>
-      <w:pPr>
-        <w:numPr>
-          <w:ilvl w:val="1"/>
-          <w:numId w:val="3"/>
-        </w:numPr>
-      </w:pPr>
-      <w:r>
-        <w:t>Implement network segmentation to isolate critical systems (e.g., navigation, propulsion, and control systems) from non-critical systems (e.g., passenger Wi-Fi).</w:t>
-      </w:r>
-    </w:p>
-    <w:p>
-      <w:pPr>
-        <w:numPr>
-          <w:ilvl w:val="1"/>
-          <w:numId w:val="3"/>
-        </w:numPr>
-      </w:pPr>
-      <w:r>
-        <w:t>Ensure that communication between segments is controlled and monitored.</w:t>
-      </w:r>
-    </w:p>
-    <w:p>
-      <w:pPr>
-        <w:numPr>
-          <w:ilvl w:val="0"/>
-          <w:numId w:val="3"/>
-        </w:numPr>
-      </w:pPr>
-      <w:r>
-        <w:rPr>
-          <w:b/>
-          <w:bCs/>
-        </w:rPr>
-        <w:t>Access Control:</w:t>
-      </w:r>
-    </w:p>
-    <w:p>
-      <w:pPr>
-        <w:numPr>
-          <w:ilvl w:val="1"/>
-          <w:numId w:val="3"/>
-        </w:numPr>
-      </w:pPr>
-      <w:r>
-        <w:t>Enforce strict access control policies to limit access to critical systems and data.</w:t>
-      </w:r>
-    </w:p>
-    <w:p>
-      <w:pPr>
-        <w:numPr>
-          <w:ilvl w:val="1"/>
-          <w:numId w:val="3"/>
-        </w:numPr>
-      </w:pPr>
-      <w:r>
-        <w:t>Use strong authentication mechanisms (e.g., multi-factor authentication) and role-based access controls.</w:t>
-      </w:r>
-    </w:p>
-    <w:p>
-      <w:pPr>
-        <w:numPr>
-          <w:ilvl w:val="0"/>
-          <w:numId w:val="3"/>
-        </w:numPr>
-      </w:pPr>
-      <w:r>
-        <w:rPr>
-          <w:b/>
-          <w:bCs/>
-        </w:rPr>
-        <w:t>System Hardening:</w:t>
-      </w:r>
-    </w:p>
-    <w:p>
-      <w:pPr>
-        <w:numPr>
-          <w:ilvl w:val="1"/>
-          <w:numId w:val="3"/>
-        </w:numPr>
-      </w:pPr>
-      <w:r>
-        <w:t>Apply security patches and updates regularly to operating systems, software, and firmware.</w:t>
-      </w:r>
-    </w:p>
-    <w:p>
-      <w:pPr>
-        <w:numPr>
-          <w:ilvl w:val="1"/>
-          <w:numId w:val="3"/>
-        </w:numPr>
-      </w:pPr>
-      <w:r>
-        <w:t>Disable unnecessary services, ports, and protocols to reduce the attack surface.</w:t>
-      </w:r>
-    </w:p>
-    <w:p>
-      <w:pPr>
-        <w:numPr>
-          <w:ilvl w:val="0"/>
-          <w:numId w:val="3"/>
-        </w:numPr>
-      </w:pPr>
-      <w:r>
-        <w:rPr>
-          <w:b/>
-          <w:bCs/>
-        </w:rPr>
-        <w:t>Monitoring and Detection:</w:t>
-      </w:r>
-    </w:p>
-    <w:p>
-      <w:pPr>
-        <w:numPr>
-          <w:ilvl w:val="1"/>
-          <w:numId w:val="3"/>
-        </w:numPr>
-      </w:pPr>
-      <w:r>
-        <w:t>Implement continuous monitoring of network traffic and system activities to detect anomalies or potential cyberattacks.</w:t>
-      </w:r>
-    </w:p>
-    <w:p>
-      <w:pPr>
-        <w:numPr>
-          <w:ilvl w:val="1"/>
-          <w:numId w:val="3"/>
-        </w:numPr>
-      </w:pPr>
-      <w:r>
-        <w:t>Use intrusion detection systems (IDS) and intrusion prevention systems (IPS) to identify and respond to threats.</w:t>
-      </w:r>
-    </w:p>
-    <w:p>
-      <w:pPr>
-        <w:numPr>
-          <w:ilvl w:val="0"/>
-          <w:numId w:val="3"/>
-        </w:numPr>
-      </w:pPr>
-      <w:r>
-        <w:rPr>
-          <w:b/>
-          <w:bCs/>
-        </w:rPr>
-        <w:t>Incident Response:</w:t>
-      </w:r>
-    </w:p>
-    <w:p>
-      <w:pPr>
-        <w:numPr>
-          <w:ilvl w:val="1"/>
-          <w:numId w:val="3"/>
-        </w:numPr>
-      </w:pPr>
-      <w:r>
-        <w:lastRenderedPageBreak/>
-        <w:t>Develop and maintain an incident response plan to address cybersecurity incidents effectively.</w:t>
-      </w:r>
-    </w:p>
-    <w:p>
-      <w:pPr>
-        <w:numPr>
-          <w:ilvl w:val="1"/>
-          <w:numId w:val="3"/>
-        </w:numPr>
-      </w:pPr>
-      <w:r>
-        <w:t>Conduct regular drills and exercises to test the effectiveness of the response plan.</w:t>
-      </w:r>
-    </w:p>
-    <w:p>
-      <w:pPr>
-        <w:numPr>
-          <w:ilvl w:val="0"/>
-          <w:numId w:val="3"/>
-        </w:numPr>
-      </w:pPr>
-      <w:r>
-        <w:rPr>
-          <w:b/>
-          <w:bCs/>
-        </w:rPr>
-        <w:t>Training and Awareness:</w:t>
-      </w:r>
-    </w:p>
-    <w:p>
-      <w:pPr>
-        <w:numPr>
-          <w:ilvl w:val="1"/>
-          <w:numId w:val="3"/>
-        </w:numPr>
-      </w:pPr>
-      <w:r>
-        <w:t>Provide cybersecurity training for crew members and shore-based personnel to raise awareness of cyber risks and best practices.</w:t>
-      </w:r>
-    </w:p>
-    <w:p>
-      <w:pPr>
-        <w:numPr>
-          <w:ilvl w:val="1"/>
-          <w:numId w:val="3"/>
-        </w:numPr>
-      </w:pPr>
-      <w:r>
-        <w:t>Ensure that personnel understand their roles and responsibilities in maintaining cybersecurity.</w:t>
-      </w:r>
-    </w:p>
-    <w:p>
-      <w:pPr>
-        <w:numPr>
-          <w:ilvl w:val="0"/>
-          <w:numId w:val="3"/>
-        </w:numPr>
-      </w:pPr>
-      <w:r>
-        <w:rPr>
-          <w:b/>
-          <w:bCs/>
-        </w:rPr>
-        <w:t>Compliance with International Standards:</w:t>
-      </w:r>
-    </w:p>
-    <w:p>
-      <w:pPr>
-        <w:numPr>
-          <w:ilvl w:val="1"/>
-          <w:numId w:val="3"/>
-        </w:numPr>
-      </w:pPr>
-      <w:r>
-        <w:t>Ensure that the vessel's cybersecurity measures comply with relevant international standards, such as the </w:t>
-      </w:r>
-      <w:r>
-        <w:rPr>
-          <w:b/>
-          <w:bCs/>
-        </w:rPr>
-        <w:t>IMO's Resolution MSC.428(98)</w:t>
-      </w:r>
-      <w:r>
-        <w:t> (cybersecurity risk management in safety management systems) and </w:t>
-      </w:r>
-      <w:r>
-        <w:rPr>
-          <w:b/>
-          <w:bCs/>
-        </w:rPr>
-        <w:t>IEC 62443</w:t>
-      </w:r>
-      <w:r>
-        <w:t> (industrial communication networks).</w:t>
-      </w:r>
-    </w:p>
-    <w:p>
-      <w:pPr>
-        <w:numPr>
-          <w:ilvl w:val="0"/>
-          <w:numId w:val="3"/>
-        </w:numPr>
-      </w:pPr>
-      <w:r>
-        <w:rPr>
-          <w:b/>
-          <w:bCs/>
-        </w:rPr>
-        <w:t>Documentation and Auditing:</w:t>
-      </w:r>
-    </w:p>
-    <w:p>
-      <w:pPr>
-        <w:numPr>
-          <w:ilvl w:val="1"/>
-          <w:numId w:val="3"/>
-        </w:numPr>
-      </w:pPr>
-      <w:r>
-        <w:t>Maintain detailed documentation of cybersecurity policies, procedures, and risk assessments.</w:t>
-      </w:r>
-    </w:p>
-    <w:p>
-      <w:pPr>
-        <w:numPr>
-          <w:ilvl w:val="1"/>
-          <w:numId w:val="3"/>
-        </w:numPr>
-      </w:pPr>
-      <w:r>
-        <w:t>Conduct regular audits to verify compliance with the IAC 27 requirements.</w:t>
-      </w:r>
-    </w:p>
-    <w:p>
-      <w:pPr>
-        <w:rPr>
-          <w:b/>
-          <w:bCs/>
-        </w:rPr>
-      </w:pPr>
-      <w:r>
-        <w:rPr>
-          <w:b/>
-          <w:bCs/>
-        </w:rPr>
-        <w:t>Why IAC 27 is Important for Vessel Networks</w:t>
-      </w:r>
-    </w:p>
-    <w:p>
-      <w:r>
-        <w:t>Maritime systems are increasingly interconnected and reliant on digital technologies, making them vulnerable to cyberattacks. Cyber incidents can disrupt vessel operations, compromise safety, and lead to financial losses or environmental damage. The IAC 27 notation provides a structured approach to managing these risks and ensuring the resilience of vessel networks.</w:t>
-      </w:r>
-    </w:p>
-    <w:p/>
-    <w:p>
-      <w:pPr>
-        <w:rPr>
-          <w:lang w:val="en-GB"/>
-        </w:rPr>
-      </w:pPr>
-      <w:r>
-        <w:rPr>
-          <w:lang w:val="en-GB"/>
-        </w:rPr>
-        <w:br w:type="page"/>
-      </w:r>
-    </w:p>
-    <w:p>
-      <w:pPr>
-        <w:rPr>
-          <w:lang w:val="en-GB"/>
-        </w:rPr>
-      </w:pPr>
-    </w:p>
-    <w:p>
-      <w:pPr>
-        <w:pStyle w:val="Heading1"/>
-        <w:rPr>
-          <w:lang w:val="en-GB"/>
-        </w:rPr>
-      </w:pPr>
-      <w:bookmarkStart w:id="1" w:name="_Toc192714844"/>
-      <w:r>
-        <w:rPr>
-          <w:lang w:val="en-GB"/>
-        </w:rPr>
-        <w:t>Definitions:</w:t>
-      </w:r>
-      <w:bookmarkEnd w:id="1"/>
-    </w:p>
-    <w:p>
-      <w:pPr>
-        <w:rPr>
-          <w:lang w:val="en-GB"/>
-        </w:rPr>
-      </w:pPr>
-    </w:p>
-    <w:p>
-      <w:pPr>
-        <w:rPr>
-          <w:lang w:val="en-GB"/>
-        </w:rPr>
-      </w:pPr>
-      <w:r>
-        <w:t>1.1.1.3</w:t>
-      </w:r>
-      <w:r>
-        <w:rPr>
-          <w:lang w:val="en-GB"/>
-        </w:rPr>
-        <w:t xml:space="preserve"> </w:t>
-      </w:r>
-      <w:r>
-        <w:t>The on-board CBSs to which the requirements herein apply are the on-board Operation Technology (OT) systems using data to monitor or control physical processes of ships and devices that may be vulnerable to cyber incidents and, if compromised, could lead to dangerous situations for human safety, safety of the ship and/or threat to the environment.</w:t>
-      </w:r>
-    </w:p>
-    <w:p>
-      <w:pPr>
-        <w:rPr>
-          <w:lang w:val="en-GB"/>
-        </w:rPr>
-      </w:pPr>
-    </w:p>
-    <w:p>
-      <w:pPr>
-        <w:rPr>
-          <w:lang w:val="en-GB"/>
-        </w:rPr>
-      </w:pPr>
-      <w:r>
-        <w:t xml:space="preserve">1.1.1.7 </w:t>
-      </w:r>
-      <w:r>
-        <w:rPr>
-          <w:b/>
-          <w:bCs/>
-        </w:rPr>
-        <w:t>The networks considered in the Guidelines consist of the applicable systems and the networks supporting their stable, secure and reliable operations, including computing, security, storage, communication and network devices</w:t>
-      </w:r>
-      <w:r>
-        <w:t>.</w:t>
-      </w:r>
-    </w:p>
-    <w:p>
-      <w:pPr>
-        <w:rPr>
-          <w:lang w:val="en-GB"/>
-        </w:rPr>
-      </w:pPr>
-    </w:p>
-    <w:p>
-      <w:pPr>
-        <w:pStyle w:val="Heading3"/>
-        <w:rPr>
-          <w:lang w:val="en-GB"/>
-        </w:rPr>
-      </w:pPr>
-      <w:bookmarkStart w:id="2" w:name="_Toc192714845"/>
-      <w:r>
-        <w:t>1.2.1 Terms and definitions</w:t>
-      </w:r>
-      <w:bookmarkEnd w:id="2"/>
-    </w:p>
-    <w:p>
-      <w:pPr>
-        <w:rPr>
-          <w:lang w:val="en-GB"/>
-        </w:rPr>
-      </w:pPr>
-      <w:r>
-        <w:t xml:space="preserve">1.2.1.1 </w:t>
-      </w:r>
-      <w:r>
-        <w:rPr>
-          <w:b/>
-          <w:bCs/>
-        </w:rPr>
-        <w:t>Access Control</w:t>
-      </w:r>
-      <w:r>
-        <w:t xml:space="preserve">: Selective limiting of the ability and means to interact with a system, to use system resources to handle information, to gain information and knowledge the system contains or to control system components and functions. </w:t>
-      </w:r>
-    </w:p>
-    <w:p>
-      <w:pPr>
-        <w:rPr>
-          <w:lang w:val="en-GB"/>
-        </w:rPr>
-      </w:pPr>
-      <w:r>
-        <w:t xml:space="preserve">1.2.1.2 </w:t>
-      </w:r>
-      <w:r>
-        <w:rPr>
-          <w:b/>
-          <w:bCs/>
-        </w:rPr>
-        <w:t>Attack Surface</w:t>
-      </w:r>
-      <w:r>
-        <w:t xml:space="preserve">: </w:t>
-      </w:r>
-      <w:r>
-        <w:rPr>
-          <w:i/>
-          <w:iCs/>
-        </w:rPr>
-        <w:t>The set of all possible points where an unauthorized user can access a system and extract data. The attack surface comprises two categories: digital and physical.</w:t>
-      </w:r>
-      <w:r>
-        <w:t xml:space="preserve"> </w:t>
-      </w:r>
-      <w:r>
-        <w:rPr>
-          <w:b/>
-          <w:bCs/>
-        </w:rPr>
-        <w:t>The digital attack surface</w:t>
-      </w:r>
-      <w:r>
-        <w:t xml:space="preserve"> encompasses all the hardware and software that connect to an organization's network. These include applications, codes, ports, servers and websites. </w:t>
-      </w:r>
-      <w:r>
-        <w:rPr>
-          <w:b/>
-          <w:bCs/>
-        </w:rPr>
-        <w:t>The physical attack surface</w:t>
-      </w:r>
-      <w:r>
-        <w:t xml:space="preserve"> comprises all endpoint devices that an attacker can gain physical access to, such as desktop computers, hard drives, laptops, mobile phones, removable drives and carelessly discarded hardware. </w:t>
-      </w:r>
-    </w:p>
-    <w:p>
-      <w:pPr>
-        <w:rPr>
-          <w:lang w:val="en-GB"/>
-        </w:rPr>
-      </w:pPr>
-      <w:r>
-        <w:t>1.2.1.</w:t>
-      </w:r>
-      <w:r>
-        <w:rPr>
-          <w:lang w:val="en-GB"/>
-        </w:rPr>
-        <w:t>3</w:t>
-      </w:r>
-      <w:r>
-        <w:t xml:space="preserve"> </w:t>
-      </w:r>
-      <w:r>
-        <w:rPr>
-          <w:b/>
-          <w:bCs/>
-        </w:rPr>
-        <w:t>Authentication</w:t>
-      </w:r>
-      <w:r>
-        <w:t xml:space="preserve">: Provision of assurance that a claimed characteristic of an identity is </w:t>
-      </w:r>
-    </w:p>
-    <w:p>
-      <w:pPr>
-        <w:rPr>
-          <w:lang w:val="en-GB"/>
-        </w:rPr>
-      </w:pPr>
-      <w:r>
-        <w:t>1.2.1.</w:t>
-      </w:r>
-      <w:r>
-        <w:rPr>
-          <w:lang w:val="en-GB"/>
-        </w:rPr>
-        <w:t>4</w:t>
-      </w:r>
-      <w:r>
-        <w:t xml:space="preserve"> </w:t>
-      </w:r>
-      <w:r>
-        <w:rPr>
-          <w:lang w:val="en-GB"/>
-        </w:rPr>
-        <w:t xml:space="preserve"> </w:t>
-      </w:r>
-      <w:r>
-        <w:rPr>
-          <w:b/>
-          <w:bCs/>
-        </w:rPr>
-        <w:t>Compensating Countermeasure</w:t>
-      </w:r>
-      <w:r>
-        <w:t xml:space="preserve">: An alternate solution to a countermeasure employed in lieu of or in addition to inherent security capabilities to satisfy one or more security requirements. </w:t>
-      </w:r>
-    </w:p>
-    <w:p>
-      <w:pPr>
-        <w:rPr>
-          <w:lang w:val="en-GB"/>
-        </w:rPr>
-      </w:pPr>
-      <w:r>
-        <w:t xml:space="preserve">1.2.1.5 </w:t>
-      </w:r>
-      <w:r>
-        <w:rPr>
-          <w:b/>
-          <w:bCs/>
-        </w:rPr>
-        <w:t>Computer Based System</w:t>
-      </w:r>
-      <w:r>
-        <w:t xml:space="preserve"> (CBS): A programmable electronic device, or interoperable set of programmable electronic devices, organized to achieve one or more specified purposes such as collection, processing, maintenance, use, sharing, dissemination, or disposition of information. CBS on-board include IT and OT systems. A CBS may be a combination of subsystems connected via network. CBS on-board may </w:t>
-      </w:r>
-      <w:r>
-        <w:lastRenderedPageBreak/>
-        <w:t xml:space="preserve">be connected directly or via public means of communications (e.g. Internet) to ashore CBSs, other vessels' CBS and/or other facilities. </w:t>
-      </w:r>
-    </w:p>
-    <w:p>
-      <w:pPr>
-        <w:rPr>
-          <w:lang w:val="en-GB"/>
-        </w:rPr>
-      </w:pPr>
-      <w:r>
-        <w:t xml:space="preserve">1.2.1.6 </w:t>
-      </w:r>
-      <w:r>
-        <w:rPr>
-          <w:b/>
-          <w:bCs/>
-        </w:rPr>
-        <w:t>Computer Network</w:t>
-      </w:r>
-      <w:r>
-        <w:t xml:space="preserve">: A connection between two or more computers for the purpose of communicating data by means of agreed communication protocols. </w:t>
-      </w:r>
-    </w:p>
-    <w:p>
-      <w:pPr>
-        <w:rPr>
-          <w:lang w:val="en-GB"/>
-        </w:rPr>
-      </w:pPr>
-    </w:p>
-    <w:p>
-      <w:pPr>
-        <w:rPr>
-          <w:lang w:val="en-GB"/>
-        </w:rPr>
-      </w:pPr>
-      <w:r>
-        <w:t xml:space="preserve">1.2.1.7 </w:t>
-      </w:r>
-      <w:r>
-        <w:rPr>
-          <w:b/>
-          <w:bCs/>
-        </w:rPr>
-        <w:t>Cyber Security:</w:t>
-      </w:r>
-      <w:r>
-        <w:t xml:space="preserve"> Characteristics of </w:t>
-      </w:r>
-      <w:r>
-        <w:rPr>
-          <w:i/>
-          <w:iCs/>
-        </w:rPr>
-        <w:t>confidentiality, integrity and availability</w:t>
-      </w:r>
-      <w:r>
-        <w:t xml:space="preserve"> of information stored, transmitted and processed in a cyber environment. </w:t>
-      </w:r>
-    </w:p>
-    <w:p>
-      <w:pPr>
-        <w:rPr>
-          <w:lang w:val="en-GB"/>
-        </w:rPr>
-      </w:pPr>
-      <w:r>
-        <w:t xml:space="preserve">1.2.1.8 </w:t>
-      </w:r>
-      <w:r>
-        <w:rPr>
-          <w:b/>
-          <w:bCs/>
-        </w:rPr>
-        <w:t>Cyber Attacks:</w:t>
-      </w:r>
-      <w:r>
-        <w:t xml:space="preserve"> Any type of offensive operation that targets IT and OT systems, computer networks, and PC devices and attempts to access, compromise or destroy company and/or Page 3 Guidelines for Ship Cyber Security ship systems and data. </w:t>
-      </w:r>
-    </w:p>
-    <w:p>
-      <w:pPr>
-        <w:rPr>
-          <w:lang w:val="en-GB"/>
-        </w:rPr>
-      </w:pPr>
-      <w:r>
-        <w:t xml:space="preserve">1.2.1.9 </w:t>
-      </w:r>
-      <w:r>
-        <w:rPr>
-          <w:b/>
-          <w:bCs/>
-        </w:rPr>
-        <w:t>Cyber Incident:</w:t>
-      </w:r>
-      <w:r>
-        <w:t xml:space="preserve"> An act or incident that affects the integrity, availability and/or confidentiality of a system caused by malicious threats in breach of security policies. </w:t>
-      </w:r>
-    </w:p>
-    <w:p>
-      <w:pPr>
-        <w:rPr>
-          <w:lang w:val="en-GB"/>
-        </w:rPr>
-      </w:pPr>
-      <w:r>
-        <w:t xml:space="preserve">1.2.1.10 </w:t>
-      </w:r>
-      <w:r>
-        <w:rPr>
-          <w:b/>
-          <w:bCs/>
-        </w:rPr>
-        <w:t>Cyber Resilience:</w:t>
-      </w:r>
-      <w:r>
-        <w:t xml:space="preserve"> The capability to reduce the occurrence and mitigating the effects of cyber incidents arising from the disruption or impairment of operational technology (OT) used for the safe operation of a ship, which potentially lead to dangerous situations for human safety, safety of the ship and/or threat to the environment. </w:t>
-      </w:r>
-    </w:p>
-    <w:p>
-      <w:pPr>
-        <w:rPr>
-          <w:lang w:val="en-GB"/>
-        </w:rPr>
-      </w:pPr>
-      <w:r>
-        <w:t xml:space="preserve">1.2.1.11 </w:t>
-      </w:r>
-      <w:r>
-        <w:rPr>
-          <w:b/>
-          <w:bCs/>
-        </w:rPr>
-        <w:t>Defense in Depth</w:t>
-      </w:r>
-      <w:r>
-        <w:t xml:space="preserve">: Information security policy integrating people, technology, and operations capabilities to establish variable barriers across multiple layers and missions of the organization. </w:t>
-      </w:r>
-    </w:p>
-    <w:p>
-      <w:pPr>
-        <w:rPr>
-          <w:lang w:val="en-GB"/>
-        </w:rPr>
-      </w:pPr>
-      <w:r>
-        <w:t xml:space="preserve">1.2.1.12 </w:t>
-      </w:r>
-      <w:r>
-        <w:rPr>
-          <w:b/>
-          <w:bCs/>
-        </w:rPr>
-        <w:t>Demilitarized Zone (DMZ)</w:t>
-      </w:r>
-      <w:r>
-        <w:t xml:space="preserve">: A physical or logical perimeter network segment that contains and exposes an organization's external-facing services to an external network. Its purpose is to enforce the internal network's security policy for external information exchange and to provide external, untrusted sources with restricted access to releasable information while shielding the internal networks from outside attacks. </w:t>
-      </w:r>
-    </w:p>
-    <w:p>
-      <w:pPr>
-        <w:rPr>
-          <w:lang w:val="en-GB"/>
-        </w:rPr>
-      </w:pPr>
-      <w:r>
-        <w:t xml:space="preserve">1.2.1.13 </w:t>
-      </w:r>
-      <w:r>
-        <w:rPr>
-          <w:b/>
-          <w:bCs/>
-        </w:rPr>
-        <w:t>Denial of Service (DoS):</w:t>
-      </w:r>
-      <w:r>
-        <w:t xml:space="preserve"> A type of cyber attack designed to prevent legal and authorized users from accessing information typically by means of server buffer overflow. Distributed DoS refers to a DoS through controlling multiple computers and/or servers by a cyber attacker.</w:t>
-      </w:r>
-    </w:p>
-    <w:p>
-      <w:pPr>
-        <w:rPr>
-          <w:lang w:val="en-GB"/>
-        </w:rPr>
-      </w:pPr>
-      <w:r>
-        <w:rPr>
-          <w:lang w:val="en-GB"/>
-        </w:rPr>
-        <w:br w:type="page"/>
-      </w:r>
-    </w:p>
-    <w:p>
-      <w:pPr>
-        <w:pStyle w:val="Heading1"/>
-        <w:rPr>
-          <w:lang w:val="en-GB"/>
-        </w:rPr>
-      </w:pPr>
-      <w:bookmarkStart w:id="3" w:name="_Toc192714846"/>
-      <w:r>
-        <w:lastRenderedPageBreak/>
-        <w:t>Ship Cyber Security Levels</w:t>
-      </w:r>
-      <w:bookmarkEnd w:id="3"/>
     </w:p>
     <w:p>
       <w:pPr>
@@ -1977,13 +1271,15 @@
         <w:rPr>
           <w:b/>
           <w:bCs/>
-          <w:lang w:val="en-GB"/>
-        </w:rPr>
-      </w:pPr>
-      <w:r>
-        <w:rPr>
-          <w:b/>
-          <w:bCs/>
+          <w:color w:val="074F6A" w:themeColor="accent4" w:themeShade="80"/>
+          <w:lang w:val="en-GB"/>
+        </w:rPr>
+      </w:pPr>
+      <w:r>
+        <w:rPr>
+          <w:b/>
+          <w:bCs/>
+          <w:color w:val="074F6A" w:themeColor="accent4" w:themeShade="80"/>
         </w:rPr>
         <w:t xml:space="preserve">SL0 Defense capability meeting minimum security requirements (UR E26) 2 </w:t>
       </w:r>
@@ -1998,13 +1294,15 @@
         <w:rPr>
           <w:b/>
           <w:bCs/>
-          <w:lang w:val="en-GB"/>
-        </w:rPr>
-      </w:pPr>
-      <w:r>
-        <w:rPr>
-          <w:b/>
-          <w:bCs/>
+          <w:color w:val="074F6A" w:themeColor="accent4" w:themeShade="80"/>
+          <w:lang w:val="en-GB"/>
+        </w:rPr>
+      </w:pPr>
+      <w:r>
+        <w:rPr>
+          <w:b/>
+          <w:bCs/>
+          <w:color w:val="074F6A" w:themeColor="accent4" w:themeShade="80"/>
         </w:rPr>
         <w:t xml:space="preserve">SL1 Defense against occasional cyber incidents 3 </w:t>
       </w:r>
@@ -2019,13 +1317,15 @@
         <w:rPr>
           <w:b/>
           <w:bCs/>
-          <w:lang w:val="en-GB"/>
-        </w:rPr>
-      </w:pPr>
-      <w:r>
-        <w:rPr>
-          <w:b/>
-          <w:bCs/>
+          <w:color w:val="074F6A" w:themeColor="accent4" w:themeShade="80"/>
+          <w:lang w:val="en-GB"/>
+        </w:rPr>
+      </w:pPr>
+      <w:r>
+        <w:rPr>
+          <w:b/>
+          <w:bCs/>
+          <w:color w:val="074F6A" w:themeColor="accent4" w:themeShade="80"/>
         </w:rPr>
         <w:t xml:space="preserve">SL2 Defense against cyber incidents initiated with a small amount of resources 4 </w:t>
       </w:r>
@@ -2078,6 +1378,1036 @@
           <w:lang w:val="en-GB"/>
         </w:rPr>
       </w:pPr>
+    </w:p>
+    <w:p>
+      <w:pPr>
+        <w:rPr>
+          <w:lang w:val="en-GB"/>
+        </w:rPr>
+      </w:pPr>
+      <w:r>
+        <w:t>The IAC 27 notation outlines specific cybersecurity requirements for vessel networks, focusing on the following areas:</w:t>
+      </w:r>
+    </w:p>
+    <w:p>
+      <w:pPr>
+        <w:rPr>
+          <w:lang w:val="en-GB"/>
+        </w:rPr>
+      </w:pPr>
+    </w:p>
+    <w:p>
+      <w:pPr>
+        <w:numPr>
+          <w:ilvl w:val="0"/>
+          <w:numId w:val="3"/>
+        </w:numPr>
+      </w:pPr>
+      <w:r>
+        <w:rPr>
+          <w:b/>
+          <w:bCs/>
+        </w:rPr>
+        <w:t>Risk Assessment and Management:</w:t>
+      </w:r>
+    </w:p>
+    <w:p>
+      <w:pPr>
+        <w:numPr>
+          <w:ilvl w:val="1"/>
+          <w:numId w:val="3"/>
+        </w:numPr>
+      </w:pPr>
+      <w:r>
+        <w:t>Conduct a thorough cybersecurity risk assessment to identify vulnerabilities, threats, and potential impacts on vessel operations.</w:t>
+      </w:r>
+    </w:p>
+    <w:p>
+      <w:pPr>
+        <w:numPr>
+          <w:ilvl w:val="1"/>
+          <w:numId w:val="3"/>
+        </w:numPr>
+      </w:pPr>
+      <w:r>
+        <w:t>Develop a risk management plan to mitigate identified risks.</w:t>
+      </w:r>
+    </w:p>
+    <w:p>
+      <w:pPr>
+        <w:numPr>
+          <w:ilvl w:val="0"/>
+          <w:numId w:val="3"/>
+        </w:numPr>
+      </w:pPr>
+      <w:r>
+        <w:rPr>
+          <w:b/>
+          <w:bCs/>
+        </w:rPr>
+        <w:t>Network Segmentation:</w:t>
+      </w:r>
+    </w:p>
+    <w:p>
+      <w:pPr>
+        <w:numPr>
+          <w:ilvl w:val="1"/>
+          <w:numId w:val="3"/>
+        </w:numPr>
+      </w:pPr>
+      <w:r>
+        <w:t>Implement network segmentation to isolate critical systems (e.g., navigation, propulsion, and control systems) from non-critical systems (e.g., passenger Wi-Fi).</w:t>
+      </w:r>
+    </w:p>
+    <w:p>
+      <w:pPr>
+        <w:numPr>
+          <w:ilvl w:val="1"/>
+          <w:numId w:val="3"/>
+        </w:numPr>
+      </w:pPr>
+      <w:r>
+        <w:t>Ensure that communication between segments is controlled and monitored.</w:t>
+      </w:r>
+    </w:p>
+    <w:p>
+      <w:pPr>
+        <w:numPr>
+          <w:ilvl w:val="0"/>
+          <w:numId w:val="3"/>
+        </w:numPr>
+      </w:pPr>
+      <w:r>
+        <w:rPr>
+          <w:b/>
+          <w:bCs/>
+        </w:rPr>
+        <w:t>Access Control:</w:t>
+      </w:r>
+    </w:p>
+    <w:p>
+      <w:pPr>
+        <w:numPr>
+          <w:ilvl w:val="1"/>
+          <w:numId w:val="3"/>
+        </w:numPr>
+      </w:pPr>
+      <w:r>
+        <w:t>Enforce strict access control policies to limit access to critical systems and data.</w:t>
+      </w:r>
+    </w:p>
+    <w:p>
+      <w:pPr>
+        <w:numPr>
+          <w:ilvl w:val="1"/>
+          <w:numId w:val="3"/>
+        </w:numPr>
+      </w:pPr>
+      <w:r>
+        <w:lastRenderedPageBreak/>
+        <w:t>Use strong authentication mechanisms (e.g., multi-factor authentication) and role-based access controls.</w:t>
+      </w:r>
+    </w:p>
+    <w:p>
+      <w:pPr>
+        <w:numPr>
+          <w:ilvl w:val="0"/>
+          <w:numId w:val="3"/>
+        </w:numPr>
+      </w:pPr>
+      <w:r>
+        <w:rPr>
+          <w:b/>
+          <w:bCs/>
+        </w:rPr>
+        <w:t>System Hardening:</w:t>
+      </w:r>
+    </w:p>
+    <w:p>
+      <w:pPr>
+        <w:numPr>
+          <w:ilvl w:val="1"/>
+          <w:numId w:val="3"/>
+        </w:numPr>
+      </w:pPr>
+      <w:r>
+        <w:t>Apply security patches and updates regularly to operating systems, software, and firmware.</w:t>
+      </w:r>
+    </w:p>
+    <w:p>
+      <w:pPr>
+        <w:numPr>
+          <w:ilvl w:val="1"/>
+          <w:numId w:val="3"/>
+        </w:numPr>
+      </w:pPr>
+      <w:r>
+        <w:t>Disable unnecessary services, ports, and protocols to reduce the attack surface.</w:t>
+      </w:r>
+    </w:p>
+    <w:p>
+      <w:pPr>
+        <w:numPr>
+          <w:ilvl w:val="0"/>
+          <w:numId w:val="3"/>
+        </w:numPr>
+      </w:pPr>
+      <w:r>
+        <w:rPr>
+          <w:b/>
+          <w:bCs/>
+        </w:rPr>
+        <w:t>Monitoring and Detection:</w:t>
+      </w:r>
+    </w:p>
+    <w:p>
+      <w:pPr>
+        <w:numPr>
+          <w:ilvl w:val="1"/>
+          <w:numId w:val="3"/>
+        </w:numPr>
+      </w:pPr>
+      <w:r>
+        <w:t>Implement continuous monitoring of network traffic and system activities to detect anomalies or potential cyberattacks.</w:t>
+      </w:r>
+    </w:p>
+    <w:p>
+      <w:pPr>
+        <w:numPr>
+          <w:ilvl w:val="1"/>
+          <w:numId w:val="3"/>
+        </w:numPr>
+      </w:pPr>
+      <w:r>
+        <w:t>Use intrusion detection systems (IDS) and intrusion prevention systems (IPS) to identify and respond to threats.</w:t>
+      </w:r>
+    </w:p>
+    <w:p>
+      <w:pPr>
+        <w:numPr>
+          <w:ilvl w:val="0"/>
+          <w:numId w:val="3"/>
+        </w:numPr>
+      </w:pPr>
+      <w:r>
+        <w:rPr>
+          <w:b/>
+          <w:bCs/>
+        </w:rPr>
+        <w:t>Incident Response:</w:t>
+      </w:r>
+    </w:p>
+    <w:p>
+      <w:pPr>
+        <w:numPr>
+          <w:ilvl w:val="1"/>
+          <w:numId w:val="3"/>
+        </w:numPr>
+      </w:pPr>
+      <w:r>
+        <w:t>Develop and maintain an incident response plan to address cybersecurity incidents effectively.</w:t>
+      </w:r>
+    </w:p>
+    <w:p>
+      <w:pPr>
+        <w:numPr>
+          <w:ilvl w:val="1"/>
+          <w:numId w:val="3"/>
+        </w:numPr>
+      </w:pPr>
+      <w:r>
+        <w:t>Conduct regular drills and exercises to test the effectiveness of the response plan.</w:t>
+      </w:r>
+    </w:p>
+    <w:p>
+      <w:pPr>
+        <w:numPr>
+          <w:ilvl w:val="0"/>
+          <w:numId w:val="3"/>
+        </w:numPr>
+      </w:pPr>
+      <w:r>
+        <w:rPr>
+          <w:b/>
+          <w:bCs/>
+        </w:rPr>
+        <w:t>Training and Awareness:</w:t>
+      </w:r>
+    </w:p>
+    <w:p>
+      <w:pPr>
+        <w:numPr>
+          <w:ilvl w:val="1"/>
+          <w:numId w:val="3"/>
+        </w:numPr>
+      </w:pPr>
+      <w:r>
+        <w:t>Provide cybersecurity training for crew members and shore-based personnel to raise awareness of cyber risks and best practices.</w:t>
+      </w:r>
+    </w:p>
+    <w:p>
+      <w:pPr>
+        <w:numPr>
+          <w:ilvl w:val="1"/>
+          <w:numId w:val="3"/>
+        </w:numPr>
+      </w:pPr>
+      <w:r>
+        <w:t>Ensure that personnel understand their roles and responsibilities in maintaining cybersecurity.</w:t>
+      </w:r>
+    </w:p>
+    <w:p>
+      <w:pPr>
+        <w:numPr>
+          <w:ilvl w:val="0"/>
+          <w:numId w:val="3"/>
+        </w:numPr>
+      </w:pPr>
+      <w:r>
+        <w:rPr>
+          <w:b/>
+          <w:bCs/>
+        </w:rPr>
+        <w:t>Compliance with International Standards:</w:t>
+      </w:r>
+    </w:p>
+    <w:p>
+      <w:pPr>
+        <w:numPr>
+          <w:ilvl w:val="1"/>
+          <w:numId w:val="3"/>
+        </w:numPr>
+      </w:pPr>
+      <w:r>
+        <w:t>Ensure that the vessel's cybersecurity measures comply with relevant international standards, such as the </w:t>
+      </w:r>
+      <w:r>
+        <w:rPr>
+          <w:b/>
+          <w:bCs/>
+        </w:rPr>
+        <w:t>IMO's Resolution MSC.428(98)</w:t>
+      </w:r>
+      <w:r>
+        <w:t> (cybersecurity risk management in safety management systems) and </w:t>
+      </w:r>
+      <w:r>
+        <w:rPr>
+          <w:b/>
+          <w:bCs/>
+        </w:rPr>
+        <w:t>IEC 62443</w:t>
+      </w:r>
+      <w:r>
+        <w:t> (industrial communication networks).</w:t>
+      </w:r>
+    </w:p>
+    <w:p>
+      <w:pPr>
+        <w:numPr>
+          <w:ilvl w:val="0"/>
+          <w:numId w:val="3"/>
+        </w:numPr>
+      </w:pPr>
+      <w:r>
+        <w:rPr>
+          <w:b/>
+          <w:bCs/>
+        </w:rPr>
+        <w:t>Documentation and Auditing:</w:t>
+      </w:r>
+    </w:p>
+    <w:p>
+      <w:pPr>
+        <w:numPr>
+          <w:ilvl w:val="1"/>
+          <w:numId w:val="3"/>
+        </w:numPr>
+      </w:pPr>
+      <w:r>
+        <w:t>Maintain detailed documentation of cybersecurity policies, procedures, and risk assessments.</w:t>
+      </w:r>
+    </w:p>
+    <w:p>
+      <w:pPr>
+        <w:numPr>
+          <w:ilvl w:val="1"/>
+          <w:numId w:val="3"/>
+        </w:numPr>
+      </w:pPr>
+      <w:r>
+        <w:t>Conduct regular audits to verify compliance with the IAC 27 requirements.</w:t>
+      </w:r>
+    </w:p>
+    <w:p>
+      <w:pPr>
+        <w:rPr>
+          <w:b/>
+          <w:bCs/>
+        </w:rPr>
+      </w:pPr>
+      <w:r>
+        <w:rPr>
+          <w:b/>
+          <w:bCs/>
+        </w:rPr>
+        <w:lastRenderedPageBreak/>
+        <w:t>Why IAC 27 is Important for Vessel Networks</w:t>
+      </w:r>
+    </w:p>
+    <w:p>
+      <w:r>
+        <w:t>Maritime systems are increasingly interconnected and reliant on digital technologies, making them vulnerable to cyberattacks. Cyber incidents can disrupt vessel operations, compromise safety, and lead to financial losses or environmental damage. The IAC 27 notation provides a structured approach to managing these risks and ensuring the resilience of vessel networks.</w:t>
+      </w:r>
+    </w:p>
+    <w:p/>
+    <w:p>
+      <w:pPr>
+        <w:rPr>
+          <w:lang w:val="en-GB"/>
+        </w:rPr>
+      </w:pPr>
+      <w:r>
+        <w:rPr>
+          <w:lang w:val="en-GB"/>
+        </w:rPr>
+        <w:br w:type="page"/>
+      </w:r>
+    </w:p>
+    <w:p>
+      <w:pPr>
+        <w:rPr>
+          <w:lang w:val="en-GB"/>
+        </w:rPr>
+      </w:pPr>
+    </w:p>
+    <w:p>
+      <w:pPr>
+        <w:pStyle w:val="Heading1"/>
+        <w:rPr>
+          <w:lang w:val="en-GB"/>
+        </w:rPr>
+      </w:pPr>
+      <w:bookmarkStart w:id="1" w:name="_Toc192715990"/>
+      <w:r>
+        <w:rPr>
+          <w:lang w:val="en-GB"/>
+        </w:rPr>
+        <w:t>Definitions:</w:t>
+      </w:r>
+      <w:bookmarkEnd w:id="1"/>
+    </w:p>
+    <w:p>
+      <w:pPr>
+        <w:rPr>
+          <w:lang w:val="en-GB"/>
+        </w:rPr>
+      </w:pPr>
+    </w:p>
+    <w:p>
+      <w:pPr>
+        <w:rPr>
+          <w:lang w:val="en-GB"/>
+        </w:rPr>
+      </w:pPr>
+      <w:r>
+        <w:t>1.1.1.3</w:t>
+      </w:r>
+      <w:r>
+        <w:rPr>
+          <w:lang w:val="en-GB"/>
+        </w:rPr>
+        <w:t xml:space="preserve"> </w:t>
+      </w:r>
+      <w:r>
+        <w:t>The on-board CBSs to which the requirements herein apply are the on-board Operation Technology (OT) systems using data to monitor or control physical processes of ships and devices that may be vulnerable to cyber incidents and, if compromised, could lead to dangerous situations for human safety, safety of the ship and/or threat to the environment.</w:t>
+      </w:r>
+    </w:p>
+    <w:p>
+      <w:pPr>
+        <w:rPr>
+          <w:lang w:val="en-GB"/>
+        </w:rPr>
+      </w:pPr>
+    </w:p>
+    <w:p>
+      <w:pPr>
+        <w:rPr>
+          <w:lang w:val="en-GB"/>
+        </w:rPr>
+      </w:pPr>
+      <w:r>
+        <w:t xml:space="preserve">1.1.1.7 </w:t>
+      </w:r>
+      <w:r>
+        <w:rPr>
+          <w:b/>
+          <w:bCs/>
+        </w:rPr>
+        <w:t>The networks considered in the Guidelines consist of the applicable systems and the networks supporting their stable, secure and reliable operations, including computing, security, storage, communication and network devices</w:t>
+      </w:r>
+      <w:r>
+        <w:t>.</w:t>
+      </w:r>
+    </w:p>
+    <w:p>
+      <w:pPr>
+        <w:rPr>
+          <w:lang w:val="en-GB"/>
+        </w:rPr>
+      </w:pPr>
+    </w:p>
+    <w:p>
+      <w:pPr>
+        <w:pStyle w:val="Heading3"/>
+        <w:rPr>
+          <w:lang w:val="en-GB"/>
+        </w:rPr>
+      </w:pPr>
+      <w:bookmarkStart w:id="2" w:name="_Toc192715991"/>
+      <w:r>
+        <w:t>1.2.1 Terms and definitions</w:t>
+      </w:r>
+      <w:bookmarkEnd w:id="2"/>
+    </w:p>
+    <w:p>
+      <w:pPr>
+        <w:rPr>
+          <w:lang w:val="en-GB"/>
+        </w:rPr>
+      </w:pPr>
+      <w:r>
+        <w:t xml:space="preserve">1.2.1.1 </w:t>
+      </w:r>
+      <w:r>
+        <w:rPr>
+          <w:b/>
+          <w:bCs/>
+        </w:rPr>
+        <w:t>Access Control</w:t>
+      </w:r>
+      <w:r>
+        <w:t xml:space="preserve">: Selective limiting of the ability and means to interact with a system, to use system resources to handle information, to gain information and knowledge the system contains or to control system components and functions. </w:t>
+      </w:r>
+    </w:p>
+    <w:p>
+      <w:pPr>
+        <w:rPr>
+          <w:lang w:val="en-GB"/>
+        </w:rPr>
+      </w:pPr>
+      <w:r>
+        <w:t xml:space="preserve">1.2.1.2 </w:t>
+      </w:r>
+      <w:r>
+        <w:rPr>
+          <w:b/>
+          <w:bCs/>
+        </w:rPr>
+        <w:t>Attack Surface</w:t>
+      </w:r>
+      <w:r>
+        <w:t xml:space="preserve">: </w:t>
+      </w:r>
+      <w:r>
+        <w:rPr>
+          <w:i/>
+          <w:iCs/>
+        </w:rPr>
+        <w:t>The set of all possible points where an unauthorized user can access a system and extract data. The attack surface comprises two categories: digital and physical.</w:t>
+      </w:r>
+      <w:r>
+        <w:t xml:space="preserve"> </w:t>
+      </w:r>
+      <w:r>
+        <w:rPr>
+          <w:b/>
+          <w:bCs/>
+        </w:rPr>
+        <w:t>The digital attack surface</w:t>
+      </w:r>
+      <w:r>
+        <w:t xml:space="preserve"> encompasses all the hardware and software that connect to an organization's network. These include applications, codes, ports, servers and websites. </w:t>
+      </w:r>
+      <w:r>
+        <w:rPr>
+          <w:b/>
+          <w:bCs/>
+        </w:rPr>
+        <w:t>The physical attack surface</w:t>
+      </w:r>
+      <w:r>
+        <w:t xml:space="preserve"> comprises all endpoint devices that an attacker can gain physical access to, such as desktop computers, hard drives, laptops, mobile phones, removable drives and carelessly discarded hardware. </w:t>
+      </w:r>
+    </w:p>
+    <w:p>
+      <w:pPr>
+        <w:rPr>
+          <w:lang w:val="en-GB"/>
+        </w:rPr>
+      </w:pPr>
+      <w:r>
+        <w:t>1.2.1.</w:t>
+      </w:r>
+      <w:r>
+        <w:rPr>
+          <w:lang w:val="en-GB"/>
+        </w:rPr>
+        <w:t>3</w:t>
+      </w:r>
+      <w:r>
+        <w:t xml:space="preserve"> </w:t>
+      </w:r>
+      <w:r>
+        <w:rPr>
+          <w:b/>
+          <w:bCs/>
+        </w:rPr>
+        <w:t>Authentication</w:t>
+      </w:r>
+      <w:r>
+        <w:t xml:space="preserve">: Provision of assurance that a claimed characteristic of an identity is </w:t>
+      </w:r>
+    </w:p>
+    <w:p>
+      <w:pPr>
+        <w:rPr>
+          <w:lang w:val="en-GB"/>
+        </w:rPr>
+      </w:pPr>
+      <w:r>
+        <w:t>1.2.1.</w:t>
+      </w:r>
+      <w:r>
+        <w:rPr>
+          <w:lang w:val="en-GB"/>
+        </w:rPr>
+        <w:t>4</w:t>
+      </w:r>
+      <w:r>
+        <w:t xml:space="preserve"> </w:t>
+      </w:r>
+      <w:r>
+        <w:rPr>
+          <w:lang w:val="en-GB"/>
+        </w:rPr>
+        <w:t xml:space="preserve"> </w:t>
+      </w:r>
+      <w:r>
+        <w:rPr>
+          <w:b/>
+          <w:bCs/>
+        </w:rPr>
+        <w:t>Compensating Countermeasure</w:t>
+      </w:r>
+      <w:r>
+        <w:t xml:space="preserve">: An alternate solution to a countermeasure employed in lieu of or in addition to inherent security capabilities to satisfy one or more security requirements. </w:t>
+      </w:r>
+    </w:p>
+    <w:p>
+      <w:pPr>
+        <w:rPr>
+          <w:lang w:val="en-GB"/>
+        </w:rPr>
+      </w:pPr>
+      <w:r>
+        <w:t xml:space="preserve">1.2.1.5 </w:t>
+      </w:r>
+      <w:r>
+        <w:rPr>
+          <w:b/>
+          <w:bCs/>
+        </w:rPr>
+        <w:t>Computer Based System</w:t>
+      </w:r>
+      <w:r>
+        <w:t xml:space="preserve"> (CBS): A programmable electronic device, or interoperable set of programmable electronic devices, organized to achieve one or more specified purposes such as collection, processing, maintenance, use, sharing, dissemination, or disposition of information. CBS on-board include IT and OT systems. A CBS may be a combination of subsystems connected via network. CBS on-board may </w:t>
+      </w:r>
+      <w:r>
+        <w:lastRenderedPageBreak/>
+        <w:t xml:space="preserve">be connected directly or via public means of communications (e.g. Internet) to ashore CBSs, other vessels' CBS and/or other facilities. </w:t>
+      </w:r>
+    </w:p>
+    <w:p>
+      <w:pPr>
+        <w:rPr>
+          <w:lang w:val="en-GB"/>
+        </w:rPr>
+      </w:pPr>
+      <w:r>
+        <w:t xml:space="preserve">1.2.1.6 </w:t>
+      </w:r>
+      <w:r>
+        <w:rPr>
+          <w:b/>
+          <w:bCs/>
+        </w:rPr>
+        <w:t>Computer Network</w:t>
+      </w:r>
+      <w:r>
+        <w:t xml:space="preserve">: A connection between two or more computers for the purpose of communicating data by means of agreed communication protocols. </w:t>
+      </w:r>
+    </w:p>
+    <w:p>
+      <w:pPr>
+        <w:rPr>
+          <w:lang w:val="en-GB"/>
+        </w:rPr>
+      </w:pPr>
+    </w:p>
+    <w:p>
+      <w:pPr>
+        <w:rPr>
+          <w:lang w:val="en-GB"/>
+        </w:rPr>
+      </w:pPr>
+      <w:r>
+        <w:t xml:space="preserve">1.2.1.7 </w:t>
+      </w:r>
+      <w:r>
+        <w:rPr>
+          <w:b/>
+          <w:bCs/>
+        </w:rPr>
+        <w:t>Cyber Security:</w:t>
+      </w:r>
+      <w:r>
+        <w:t xml:space="preserve"> Characteristics of </w:t>
+      </w:r>
+      <w:r>
+        <w:rPr>
+          <w:i/>
+          <w:iCs/>
+        </w:rPr>
+        <w:t>confidentiality, integrity and availability</w:t>
+      </w:r>
+      <w:r>
+        <w:t xml:space="preserve"> of information stored, transmitted and processed in a cyber environment. </w:t>
+      </w:r>
+    </w:p>
+    <w:p>
+      <w:pPr>
+        <w:rPr>
+          <w:lang w:val="en-GB"/>
+        </w:rPr>
+      </w:pPr>
+      <w:r>
+        <w:t xml:space="preserve">1.2.1.8 </w:t>
+      </w:r>
+      <w:r>
+        <w:rPr>
+          <w:b/>
+          <w:bCs/>
+        </w:rPr>
+        <w:t>Cyber Attacks:</w:t>
+      </w:r>
+      <w:r>
+        <w:t xml:space="preserve"> Any type of offensive operation that targets IT and OT systems, computer networks, and PC devices and attempts to access, compromise or destroy company and/or Page 3 Guidelines for Ship Cyber Security ship systems and data. </w:t>
+      </w:r>
+    </w:p>
+    <w:p>
+      <w:pPr>
+        <w:rPr>
+          <w:lang w:val="en-GB"/>
+        </w:rPr>
+      </w:pPr>
+      <w:r>
+        <w:t xml:space="preserve">1.2.1.9 </w:t>
+      </w:r>
+      <w:r>
+        <w:rPr>
+          <w:b/>
+          <w:bCs/>
+        </w:rPr>
+        <w:t>Cyber Incident:</w:t>
+      </w:r>
+      <w:r>
+        <w:t xml:space="preserve"> An act or incident that affects the integrity, availability and/or confidentiality of a system caused by malicious threats in breach of security policies. </w:t>
+      </w:r>
+    </w:p>
+    <w:p>
+      <w:pPr>
+        <w:rPr>
+          <w:lang w:val="en-GB"/>
+        </w:rPr>
+      </w:pPr>
+      <w:r>
+        <w:t xml:space="preserve">1.2.1.10 </w:t>
+      </w:r>
+      <w:r>
+        <w:rPr>
+          <w:b/>
+          <w:bCs/>
+        </w:rPr>
+        <w:t>Cyber Resilience:</w:t>
+      </w:r>
+      <w:r>
+        <w:t xml:space="preserve"> The capability to reduce the occurrence and mitigating the effects of cyber incidents arising from the disruption or impairment of operational technology (OT) used for the safe operation of a ship, which potentially lead to dangerous situations for human safety, safety of the ship and/or threat to the environment. </w:t>
+      </w:r>
+    </w:p>
+    <w:p>
+      <w:pPr>
+        <w:rPr>
+          <w:lang w:val="en-GB"/>
+        </w:rPr>
+      </w:pPr>
+      <w:r>
+        <w:t xml:space="preserve">1.2.1.11 </w:t>
+      </w:r>
+      <w:r>
+        <w:rPr>
+          <w:b/>
+          <w:bCs/>
+        </w:rPr>
+        <w:t>Defense in Depth</w:t>
+      </w:r>
+      <w:r>
+        <w:t xml:space="preserve">: Information security policy integrating people, technology, and operations capabilities to establish variable barriers across multiple layers and missions of the organization. </w:t>
+      </w:r>
+    </w:p>
+    <w:p>
+      <w:pPr>
+        <w:rPr>
+          <w:lang w:val="en-GB"/>
+        </w:rPr>
+      </w:pPr>
+      <w:r>
+        <w:t xml:space="preserve">1.2.1.12 </w:t>
+      </w:r>
+      <w:r>
+        <w:rPr>
+          <w:b/>
+          <w:bCs/>
+        </w:rPr>
+        <w:t>Demilitarized Zone (DMZ)</w:t>
+      </w:r>
+      <w:r>
+        <w:t xml:space="preserve">: A physical or logical perimeter network segment that contains and exposes an organization's external-facing services to an external network. Its purpose is to enforce the internal network's security policy for external information exchange and to provide external, untrusted sources with restricted access to releasable information while shielding the internal networks from outside attacks. </w:t>
+      </w:r>
+    </w:p>
+    <w:p>
+      <w:pPr>
+        <w:rPr>
+          <w:lang w:val="en-GB"/>
+        </w:rPr>
+      </w:pPr>
+      <w:r>
+        <w:t xml:space="preserve">1.2.1.13 </w:t>
+      </w:r>
+      <w:r>
+        <w:rPr>
+          <w:b/>
+          <w:bCs/>
+        </w:rPr>
+        <w:t>Denial of Service (DoS):</w:t>
+      </w:r>
+      <w:r>
+        <w:t xml:space="preserve"> A type of cyber attack designed to prevent legal and authorized users from accessing information typically by means of server buffer overflow. Distributed DoS refers to a DoS through controlling multiple computers and/or servers by a cyber attacker.</w:t>
+      </w:r>
+    </w:p>
+    <w:p>
+      <w:pPr>
+        <w:rPr>
+          <w:lang w:val="en-GB"/>
+        </w:rPr>
+      </w:pPr>
+      <w:r>
+        <w:rPr>
+          <w:lang w:val="en-GB"/>
+        </w:rPr>
+        <w:br w:type="page"/>
+      </w:r>
+    </w:p>
+    <w:p>
+      <w:pPr>
+        <w:pStyle w:val="Heading1"/>
+        <w:rPr>
+          <w:lang w:val="en-GB"/>
+        </w:rPr>
+      </w:pPr>
+      <w:bookmarkStart w:id="3" w:name="_Toc192715992"/>
+      <w:r>
+        <w:lastRenderedPageBreak/>
+        <w:t>Ship Cyber Security Levels</w:t>
+      </w:r>
+      <w:bookmarkEnd w:id="3"/>
+    </w:p>
+    <w:p>
+      <w:pPr>
+        <w:rPr>
+          <w:lang w:val="en-GB"/>
+        </w:rPr>
+      </w:pPr>
+    </w:p>
+    <w:p>
+      <w:pPr>
+        <w:rPr>
+          <w:b/>
+          <w:bCs/>
+          <w:lang w:val="en-GB"/>
+        </w:rPr>
+      </w:pPr>
+      <w:r>
+        <w:rPr>
+          <w:b/>
+          <w:bCs/>
+        </w:rPr>
+        <w:t xml:space="preserve">1.3.1 Ship Cyber Security Levels and Class Notations Ship Cyber Security Levels </w:t>
+      </w:r>
+    </w:p>
+    <w:p>
+      <w:pPr>
+        <w:rPr>
+          <w:lang w:val="en-GB"/>
+        </w:rPr>
+      </w:pPr>
+      <w:r>
+        <w:t xml:space="preserve">1.3.1.1 S/N There are five ship cyber security levels. Ship Cyber Security Levels Level </w:t>
+      </w:r>
+    </w:p>
+    <w:p>
+      <w:pPr>
+        <w:rPr>
+          <w:lang w:val="en-GB"/>
+        </w:rPr>
+      </w:pPr>
+      <w:r>
+        <w:t xml:space="preserve">Table 1.3.1.1 Defensive Capability </w:t>
+      </w:r>
+    </w:p>
+    <w:p>
+      <w:pPr>
+        <w:pStyle w:val="ListParagraph"/>
+        <w:numPr>
+          <w:ilvl w:val="0"/>
+          <w:numId w:val="2"/>
+        </w:numPr>
+        <w:rPr>
+          <w:b/>
+          <w:bCs/>
+          <w:color w:val="074F6A" w:themeColor="accent4" w:themeShade="80"/>
+          <w:lang w:val="en-GB"/>
+        </w:rPr>
+      </w:pPr>
+      <w:r>
+        <w:rPr>
+          <w:b/>
+          <w:bCs/>
+          <w:color w:val="074F6A" w:themeColor="accent4" w:themeShade="80"/>
+        </w:rPr>
+        <w:t xml:space="preserve">SL0 Defense capability meeting minimum security requirements (UR E26) 2 </w:t>
+      </w:r>
+    </w:p>
+    <w:p>
+      <w:pPr>
+        <w:pStyle w:val="ListParagraph"/>
+        <w:numPr>
+          <w:ilvl w:val="0"/>
+          <w:numId w:val="2"/>
+        </w:numPr>
+        <w:rPr>
+          <w:b/>
+          <w:bCs/>
+          <w:color w:val="074F6A" w:themeColor="accent4" w:themeShade="80"/>
+          <w:lang w:val="en-GB"/>
+        </w:rPr>
+      </w:pPr>
+      <w:r>
+        <w:rPr>
+          <w:b/>
+          <w:bCs/>
+          <w:color w:val="074F6A" w:themeColor="accent4" w:themeShade="80"/>
+        </w:rPr>
+        <w:t xml:space="preserve">SL1 Defense against occasional cyber incidents 3 </w:t>
+      </w:r>
+    </w:p>
+    <w:p>
+      <w:pPr>
+        <w:pStyle w:val="ListParagraph"/>
+        <w:numPr>
+          <w:ilvl w:val="0"/>
+          <w:numId w:val="2"/>
+        </w:numPr>
+        <w:rPr>
+          <w:b/>
+          <w:bCs/>
+          <w:color w:val="074F6A" w:themeColor="accent4" w:themeShade="80"/>
+          <w:lang w:val="en-GB"/>
+        </w:rPr>
+      </w:pPr>
+      <w:r>
+        <w:rPr>
+          <w:b/>
+          <w:bCs/>
+          <w:color w:val="074F6A" w:themeColor="accent4" w:themeShade="80"/>
+        </w:rPr>
+        <w:t xml:space="preserve">SL2 Defense against cyber incidents initiated with a small amount of resources 4 </w:t>
+      </w:r>
+    </w:p>
+    <w:p>
+      <w:pPr>
+        <w:pStyle w:val="ListParagraph"/>
+        <w:numPr>
+          <w:ilvl w:val="0"/>
+          <w:numId w:val="2"/>
+        </w:numPr>
+        <w:rPr>
+          <w:b/>
+          <w:bCs/>
+          <w:lang w:val="en-GB"/>
+        </w:rPr>
+      </w:pPr>
+      <w:r>
+        <w:rPr>
+          <w:b/>
+          <w:bCs/>
+        </w:rPr>
+        <w:t xml:space="preserve">SL3 Defense against cyber incidents initiated with a great amount of resources 5 </w:t>
+      </w:r>
+    </w:p>
+    <w:p>
+      <w:pPr>
+        <w:pStyle w:val="ListParagraph"/>
+        <w:numPr>
+          <w:ilvl w:val="0"/>
+          <w:numId w:val="2"/>
+        </w:numPr>
+        <w:rPr>
+          <w:b/>
+          <w:bCs/>
+          <w:lang w:val="en-GB"/>
+        </w:rPr>
+      </w:pPr>
+      <w:r>
+        <w:rPr>
+          <w:b/>
+          <w:bCs/>
+        </w:rPr>
+        <w:t>SL4 Defense against well-organized and targeted cyber incidents</w:t>
+      </w:r>
+    </w:p>
+    <w:p>
+      <w:pPr>
+        <w:rPr>
+          <w:lang w:val="en-GB"/>
+        </w:rPr>
+      </w:pPr>
+    </w:p>
+    <w:p>
+      <w:pPr>
+        <w:pStyle w:val="Heading3"/>
+        <w:rPr>
+          <w:lang w:val="en-GB"/>
+        </w:rPr>
+      </w:pPr>
+      <w:bookmarkStart w:id="4" w:name="_Toc192715993"/>
+      <w:r>
+        <w:rPr>
+          <w:lang w:val="en-GB"/>
+        </w:rPr>
+        <w:t>Network Access</w:t>
+      </w:r>
+      <w:bookmarkEnd w:id="4"/>
     </w:p>
     <w:p>
       <w:pPr>
@@ -2202,14 +2532,14 @@
           <w:lang w:val="en-GB"/>
         </w:rPr>
       </w:pPr>
-      <w:bookmarkStart w:id="4" w:name="_Toc192714847"/>
+      <w:bookmarkStart w:id="5" w:name="_Toc192715994"/>
       <w:r>
         <w:rPr>
           <w:lang w:val="en-GB"/>
         </w:rPr>
         <w:t>Remote Access</w:t>
       </w:r>
-      <w:bookmarkEnd w:id="4"/>
+      <w:bookmarkEnd w:id="5"/>
     </w:p>
     <w:p>
       <w:pPr>
@@ -2268,13 +2598,16 @@
     </w:p>
     <w:p>
       <w:pPr>
+        <w:pStyle w:val="Heading3"/>
         <w:rPr>
           <w:lang w:val="da-DK"/>
         </w:rPr>
       </w:pPr>
+      <w:bookmarkStart w:id="6" w:name="_Toc192715995"/>
       <w:r>
         <w:t>2.3.1.5 Restricted data flow</w:t>
       </w:r>
+      <w:bookmarkEnd w:id="6"/>
     </w:p>
     <w:p>
       <w:pPr>
@@ -2841,11 +3174,11 @@
           <w:lang w:val="en-GB"/>
         </w:rPr>
       </w:pPr>
-      <w:bookmarkStart w:id="5" w:name="_Toc192714848"/>
+      <w:bookmarkStart w:id="7" w:name="_Toc192715996"/>
       <w:r>
         <w:t>The Ship Asset Inventory is to contain all systems and devices</w:t>
       </w:r>
-      <w:bookmarkEnd w:id="5"/>
+      <w:bookmarkEnd w:id="7"/>
     </w:p>
     <w:p>
       <w:pPr>
@@ -2916,17 +3249,37 @@
         </w:rPr>
       </w:pPr>
       <w:r>
-        <w:t xml:space="preserve">(3) Network Topology Diagram, which is a block diagram that identifies the physical or logical connections between the various on-board CBSs and between the CBSs and external devices or networks. The Network Topology Diagram is to be able to clearly mark the security zone and the physical location of each CBS. </w:t>
-      </w:r>
-    </w:p>
-    <w:p>
-      <w:pPr>
-        <w:rPr>
-          <w:lang w:val="en-GB"/>
-        </w:rPr>
-      </w:pPr>
-      <w:r>
-        <w:t xml:space="preserve">(4) The Manual of Network Security Design shall at least include the following: </w:t>
+        <w:t xml:space="preserve">(3) </w:t>
+      </w:r>
+      <w:r>
+        <w:rPr>
+          <w:b/>
+          <w:bCs/>
+        </w:rPr>
+        <w:t>Network Topology Diagram</w:t>
+      </w:r>
+      <w:r>
+        <w:t xml:space="preserve">, which is a block diagram that identifies the physical or logical connections between the various on-board CBSs and between the CBSs and external devices or networks. The Network Topology Diagram is to be able to clearly mark the security zone and the physical location of each CBS. </w:t>
+      </w:r>
+    </w:p>
+    <w:p>
+      <w:pPr>
+        <w:rPr>
+          <w:lang w:val="en-GB"/>
+        </w:rPr>
+      </w:pPr>
+      <w:r>
+        <w:t xml:space="preserve">(4) </w:t>
+      </w:r>
+      <w:r>
+        <w:rPr>
+          <w:b/>
+          <w:bCs/>
+        </w:rPr>
+        <w:t>The Manual of Network Security Design</w:t>
+      </w:r>
+      <w:r>
+        <w:t xml:space="preserve"> shall at least include the following: </w:t>
       </w:r>
     </w:p>
     <w:p>
@@ -3166,14 +3519,14 @@
           <w:lang w:val="en-GB"/>
         </w:rPr>
       </w:pPr>
-      <w:bookmarkStart w:id="6" w:name="_Toc192714849"/>
+      <w:bookmarkStart w:id="8" w:name="_Toc192715997"/>
       <w:r>
         <w:rPr>
           <w:lang w:val="en-GB"/>
         </w:rPr>
         <w:t>SOC AND SIEM</w:t>
       </w:r>
-      <w:bookmarkEnd w:id="6"/>
+      <w:bookmarkEnd w:id="8"/>
     </w:p>
     <w:p>
       <w:pPr>
@@ -3320,11 +3673,11 @@
           <w:lang w:val="en-GB"/>
         </w:rPr>
       </w:pPr>
-      <w:bookmarkStart w:id="7" w:name="_Toc192714850"/>
+      <w:bookmarkStart w:id="9" w:name="_Toc192715998"/>
       <w:r>
         <w:t>5.5.2 Account Management</w:t>
       </w:r>
-      <w:bookmarkEnd w:id="7"/>
+      <w:bookmarkEnd w:id="9"/>
       <w:r>
         <w:t xml:space="preserve"> </w:t>
       </w:r>
@@ -3356,12 +3709,12 @@
           <w:lang w:val="en-GB"/>
         </w:rPr>
       </w:pPr>
-      <w:bookmarkStart w:id="8" w:name="_Toc192714851"/>
+      <w:bookmarkStart w:id="10" w:name="_Toc192715999"/>
       <w:r>
         <w:lastRenderedPageBreak/>
         <w:t>5.5.3 Installation and Upgrade</w:t>
       </w:r>
-      <w:bookmarkEnd w:id="8"/>
+      <w:bookmarkEnd w:id="10"/>
       <w:r>
         <w:t xml:space="preserve"> </w:t>
       </w:r>
@@ -3410,20 +3763,20 @@
           <w:lang w:val="en-GB"/>
         </w:rPr>
       </w:pPr>
-      <w:bookmarkStart w:id="9" w:name="_Toc192714852"/>
+      <w:bookmarkStart w:id="11" w:name="_Toc192716000"/>
       <w:r>
         <w:t>7</w:t>
       </w:r>
       <w:r>
         <w:rPr>
-          <w:lang w:val="da-DK"/>
+          <w:lang w:val="en-GB"/>
         </w:rPr>
         <w:t xml:space="preserve">.0 </w:t>
       </w:r>
       <w:r>
         <w:t xml:space="preserve"> Configuration Management</w:t>
       </w:r>
-      <w:bookmarkEnd w:id="9"/>
+      <w:bookmarkEnd w:id="11"/>
     </w:p>
     <w:p>
       <w:pPr>
@@ -3459,11 +3812,11 @@
           <w:lang w:val="en-GB"/>
         </w:rPr>
       </w:pPr>
-      <w:bookmarkStart w:id="10" w:name="_Toc192714853"/>
+      <w:bookmarkStart w:id="12" w:name="_Toc192716001"/>
       <w:r>
         <w:t>5.6 Cloud Computing Management</w:t>
       </w:r>
-      <w:bookmarkEnd w:id="10"/>
+      <w:bookmarkEnd w:id="12"/>
       <w:r>
         <w:t xml:space="preserve"> </w:t>
       </w:r>
@@ -4379,6 +4732,7 @@
   <w:style w:type="paragraph" w:default="1" w:styleId="Normal">
     <w:name w:val="Normal"/>
     <w:qFormat/>
+    <w:rsid w:val="00126EF6"/>
   </w:style>
   <w:style w:type="paragraph" w:styleId="Heading1">
     <w:name w:val="heading 1"/>
@@ -4580,6 +4934,7 @@
   <w:style w:type="character" w:default="1" w:styleId="DefaultParagraphFont">
     <w:name w:val="Default Paragraph Font"/>
     <w:uiPriority w:val="1"/>
+    <w:semiHidden/>
     <w:unhideWhenUsed/>
   </w:style>
   <w:style w:type="table" w:default="1" w:styleId="TableNormal">

</xml_diff>